<commit_message>
doc: plots pcs adjustment
</commit_message>
<xml_diff>
--- a/Doc1_pca.docx
+++ b/Doc1_pca.docx
@@ -352,7 +352,7 @@
           <w:shd w:val="clear" w:color="auto" w:fill="FFFFFF"/>
         </w:rPr>
         <w:drawing>
-          <wp:anchor distT="0" distB="0" distL="114300" distR="114300" simplePos="0" relativeHeight="251658239" behindDoc="0" locked="0" layoutInCell="1" allowOverlap="1" wp14:anchorId="3A1454C3" wp14:editId="7356B553">
+          <wp:anchor distT="0" distB="0" distL="114300" distR="114300" simplePos="0" relativeHeight="251658239" behindDoc="0" locked="0" layoutInCell="1" allowOverlap="1" wp14:anchorId="3A1454C3" wp14:editId="3F8E7EAB">
             <wp:simplePos x="0" y="0"/>
             <wp:positionH relativeFrom="column">
               <wp:posOffset>3739515</wp:posOffset>
@@ -360,8 +360,8 @@
             <wp:positionV relativeFrom="paragraph">
               <wp:posOffset>187960</wp:posOffset>
             </wp:positionV>
-            <wp:extent cx="200025" cy="1760220"/>
-            <wp:effectExtent l="0" t="0" r="9525" b="0"/>
+            <wp:extent cx="190800" cy="1688400"/>
+            <wp:effectExtent l="0" t="0" r="0" b="0"/>
             <wp:wrapNone/>
             <wp:docPr id="13" name="Imagem 13"/>
             <wp:cNvGraphicFramePr>
@@ -390,7 +390,7 @@
                   <pic:spPr bwMode="auto">
                     <a:xfrm>
                       <a:off x="0" y="0"/>
-                      <a:ext cx="200025" cy="1760220"/>
+                      <a:ext cx="190800" cy="1688400"/>
                     </a:xfrm>
                     <a:prstGeom prst="rect">
                       <a:avLst/>
@@ -476,8 +476,8 @@
                                 <w:rFonts w:ascii="Arial" w:hAnsi="Arial" w:cs="Arial"/>
                                 <w:i/>
                                 <w:iCs/>
-                                <w:sz w:val="32"/>
-                                <w:szCs w:val="32"/>
+                                <w:sz w:val="31"/>
+                                <w:szCs w:val="31"/>
                                 <w:shd w:val="clear" w:color="auto" w:fill="FFFFFF"/>
                               </w:rPr>
                             </w:pPr>
@@ -486,8 +486,8 @@
                                 <w:rFonts w:ascii="Arial" w:hAnsi="Arial" w:cs="Arial"/>
                                 <w:i/>
                                 <w:iCs/>
-                                <w:sz w:val="32"/>
-                                <w:szCs w:val="32"/>
+                                <w:sz w:val="31"/>
+                                <w:szCs w:val="31"/>
                                 <w:shd w:val="clear" w:color="auto" w:fill="FFFFFF"/>
                               </w:rPr>
                               <w:t>Aspergillus terreus</w:t>
@@ -499,8 +499,8 @@
                                 <w:rFonts w:ascii="Arial" w:hAnsi="Arial" w:cs="Arial"/>
                                 <w:i/>
                                 <w:iCs/>
-                                <w:sz w:val="32"/>
-                                <w:szCs w:val="32"/>
+                                <w:sz w:val="31"/>
+                                <w:szCs w:val="31"/>
                                 <w:shd w:val="clear" w:color="auto" w:fill="FFFFFF"/>
                               </w:rPr>
                             </w:pPr>
@@ -510,8 +510,8 @@
                                 <w:rFonts w:ascii="Arial" w:hAnsi="Arial" w:cs="Arial"/>
                                 <w:i/>
                                 <w:iCs/>
-                                <w:sz w:val="32"/>
-                                <w:szCs w:val="32"/>
+                                <w:sz w:val="31"/>
+                                <w:szCs w:val="31"/>
                                 <w:shd w:val="clear" w:color="auto" w:fill="FFFFFF"/>
                               </w:rPr>
                               <w:t>Candida</w:t>
@@ -522,8 +522,8 @@
                                 <w:rFonts w:ascii="Arial" w:hAnsi="Arial" w:cs="Arial"/>
                                 <w:i/>
                                 <w:iCs/>
-                                <w:sz w:val="32"/>
-                                <w:szCs w:val="32"/>
+                                <w:sz w:val="31"/>
+                                <w:szCs w:val="31"/>
                                 <w:shd w:val="clear" w:color="auto" w:fill="FFFFFF"/>
                               </w:rPr>
                               <w:t xml:space="preserve"> </w:t>
@@ -534,8 +534,8 @@
                                 <w:rFonts w:ascii="Arial" w:hAnsi="Arial" w:cs="Arial"/>
                                 <w:i/>
                                 <w:iCs/>
-                                <w:sz w:val="32"/>
-                                <w:szCs w:val="32"/>
+                                <w:sz w:val="31"/>
+                                <w:szCs w:val="31"/>
                                 <w:shd w:val="clear" w:color="auto" w:fill="FFFFFF"/>
                               </w:rPr>
                               <w:t>albicans</w:t>
@@ -548,8 +548,8 @@
                                 <w:rFonts w:ascii="Arial" w:hAnsi="Arial" w:cs="Arial"/>
                                 <w:i/>
                                 <w:iCs/>
-                                <w:sz w:val="32"/>
-                                <w:szCs w:val="32"/>
+                                <w:sz w:val="31"/>
+                                <w:szCs w:val="31"/>
                                 <w:shd w:val="clear" w:color="auto" w:fill="FFFFFF"/>
                               </w:rPr>
                             </w:pPr>
@@ -559,11 +559,33 @@
                                 <w:rFonts w:ascii="Arial" w:hAnsi="Arial" w:cs="Arial"/>
                                 <w:i/>
                                 <w:iCs/>
-                                <w:sz w:val="32"/>
-                                <w:szCs w:val="32"/>
+                                <w:sz w:val="31"/>
+                                <w:szCs w:val="31"/>
                                 <w:shd w:val="clear" w:color="auto" w:fill="FFFFFF"/>
                               </w:rPr>
-                              <w:t>Fusarim</w:t>
+                              <w:t>Fusari</w:t>
+                            </w:r>
+                            <w:r>
+                              <w:rPr>
+                                <w:rFonts w:ascii="Arial" w:hAnsi="Arial" w:cs="Arial"/>
+                                <w:i/>
+                                <w:iCs/>
+                                <w:sz w:val="31"/>
+                                <w:szCs w:val="31"/>
+                                <w:shd w:val="clear" w:color="auto" w:fill="FFFFFF"/>
+                              </w:rPr>
+                              <w:t>u</w:t>
+                            </w:r>
+                            <w:r>
+                              <w:rPr>
+                                <w:rFonts w:ascii="Arial" w:hAnsi="Arial" w:cs="Arial"/>
+                                <w:i/>
+                                <w:iCs/>
+                                <w:sz w:val="31"/>
+                                <w:szCs w:val="31"/>
+                                <w:shd w:val="clear" w:color="auto" w:fill="FFFFFF"/>
+                              </w:rPr>
+                              <w:t>m</w:t>
                             </w:r>
                             <w:proofErr w:type="spellEnd"/>
                             <w:r>
@@ -571,8 +593,8 @@
                                 <w:rFonts w:ascii="Arial" w:hAnsi="Arial" w:cs="Arial"/>
                                 <w:i/>
                                 <w:iCs/>
-                                <w:sz w:val="32"/>
-                                <w:szCs w:val="32"/>
+                                <w:sz w:val="31"/>
+                                <w:szCs w:val="31"/>
                                 <w:shd w:val="clear" w:color="auto" w:fill="FFFFFF"/>
                               </w:rPr>
                               <w:t xml:space="preserve"> </w:t>
@@ -583,8 +605,8 @@
                                 <w:rFonts w:ascii="Arial" w:hAnsi="Arial" w:cs="Arial"/>
                                 <w:i/>
                                 <w:iCs/>
-                                <w:sz w:val="32"/>
-                                <w:szCs w:val="32"/>
+                                <w:sz w:val="31"/>
+                                <w:szCs w:val="31"/>
                                 <w:shd w:val="clear" w:color="auto" w:fill="FFFFFF"/>
                               </w:rPr>
                               <w:t>chlamydosporums</w:t>
@@ -597,8 +619,8 @@
                                 <w:rFonts w:ascii="Arial" w:hAnsi="Arial" w:cs="Arial"/>
                                 <w:i/>
                                 <w:iCs/>
-                                <w:sz w:val="32"/>
-                                <w:szCs w:val="32"/>
+                                <w:sz w:val="31"/>
+                                <w:szCs w:val="31"/>
                                 <w:shd w:val="clear" w:color="auto" w:fill="FFFFFF"/>
                               </w:rPr>
                             </w:pPr>
@@ -608,8 +630,8 @@
                                 <w:rFonts w:ascii="Arial" w:hAnsi="Arial" w:cs="Arial"/>
                                 <w:i/>
                                 <w:iCs/>
-                                <w:sz w:val="32"/>
-                                <w:szCs w:val="32"/>
+                                <w:sz w:val="31"/>
+                                <w:szCs w:val="31"/>
                                 <w:shd w:val="clear" w:color="auto" w:fill="FFFFFF"/>
                               </w:rPr>
                               <w:t>Penicillium</w:t>
@@ -620,8 +642,8 @@
                                 <w:rFonts w:ascii="Arial" w:hAnsi="Arial" w:cs="Arial"/>
                                 <w:i/>
                                 <w:iCs/>
-                                <w:sz w:val="32"/>
-                                <w:szCs w:val="32"/>
+                                <w:sz w:val="31"/>
+                                <w:szCs w:val="31"/>
                                 <w:shd w:val="clear" w:color="auto" w:fill="FFFFFF"/>
                               </w:rPr>
                               <w:t xml:space="preserve"> </w:t>
@@ -632,8 +654,8 @@
                                 <w:rFonts w:ascii="Arial" w:hAnsi="Arial" w:cs="Arial"/>
                                 <w:i/>
                                 <w:iCs/>
-                                <w:sz w:val="32"/>
-                                <w:szCs w:val="32"/>
+                                <w:sz w:val="31"/>
+                                <w:szCs w:val="31"/>
                                 <w:shd w:val="clear" w:color="auto" w:fill="FFFFFF"/>
                               </w:rPr>
                               <w:t>spp</w:t>
@@ -671,8 +693,8 @@
                           <w:rFonts w:ascii="Arial" w:hAnsi="Arial" w:cs="Arial"/>
                           <w:i/>
                           <w:iCs/>
-                          <w:sz w:val="32"/>
-                          <w:szCs w:val="32"/>
+                          <w:sz w:val="31"/>
+                          <w:szCs w:val="31"/>
                           <w:shd w:val="clear" w:color="auto" w:fill="FFFFFF"/>
                         </w:rPr>
                       </w:pPr>
@@ -681,8 +703,8 @@
                           <w:rFonts w:ascii="Arial" w:hAnsi="Arial" w:cs="Arial"/>
                           <w:i/>
                           <w:iCs/>
-                          <w:sz w:val="32"/>
-                          <w:szCs w:val="32"/>
+                          <w:sz w:val="31"/>
+                          <w:szCs w:val="31"/>
                           <w:shd w:val="clear" w:color="auto" w:fill="FFFFFF"/>
                         </w:rPr>
                         <w:t>Aspergillus terreus</w:t>
@@ -694,8 +716,8 @@
                           <w:rFonts w:ascii="Arial" w:hAnsi="Arial" w:cs="Arial"/>
                           <w:i/>
                           <w:iCs/>
-                          <w:sz w:val="32"/>
-                          <w:szCs w:val="32"/>
+                          <w:sz w:val="31"/>
+                          <w:szCs w:val="31"/>
                           <w:shd w:val="clear" w:color="auto" w:fill="FFFFFF"/>
                         </w:rPr>
                       </w:pPr>
@@ -705,8 +727,8 @@
                           <w:rFonts w:ascii="Arial" w:hAnsi="Arial" w:cs="Arial"/>
                           <w:i/>
                           <w:iCs/>
-                          <w:sz w:val="32"/>
-                          <w:szCs w:val="32"/>
+                          <w:sz w:val="31"/>
+                          <w:szCs w:val="31"/>
                           <w:shd w:val="clear" w:color="auto" w:fill="FFFFFF"/>
                         </w:rPr>
                         <w:t>Candida</w:t>
@@ -717,8 +739,8 @@
                           <w:rFonts w:ascii="Arial" w:hAnsi="Arial" w:cs="Arial"/>
                           <w:i/>
                           <w:iCs/>
-                          <w:sz w:val="32"/>
-                          <w:szCs w:val="32"/>
+                          <w:sz w:val="31"/>
+                          <w:szCs w:val="31"/>
                           <w:shd w:val="clear" w:color="auto" w:fill="FFFFFF"/>
                         </w:rPr>
                         <w:t xml:space="preserve"> </w:t>
@@ -729,8 +751,8 @@
                           <w:rFonts w:ascii="Arial" w:hAnsi="Arial" w:cs="Arial"/>
                           <w:i/>
                           <w:iCs/>
-                          <w:sz w:val="32"/>
-                          <w:szCs w:val="32"/>
+                          <w:sz w:val="31"/>
+                          <w:szCs w:val="31"/>
                           <w:shd w:val="clear" w:color="auto" w:fill="FFFFFF"/>
                         </w:rPr>
                         <w:t>albicans</w:t>
@@ -743,8 +765,8 @@
                           <w:rFonts w:ascii="Arial" w:hAnsi="Arial" w:cs="Arial"/>
                           <w:i/>
                           <w:iCs/>
-                          <w:sz w:val="32"/>
-                          <w:szCs w:val="32"/>
+                          <w:sz w:val="31"/>
+                          <w:szCs w:val="31"/>
                           <w:shd w:val="clear" w:color="auto" w:fill="FFFFFF"/>
                         </w:rPr>
                       </w:pPr>
@@ -754,11 +776,33 @@
                           <w:rFonts w:ascii="Arial" w:hAnsi="Arial" w:cs="Arial"/>
                           <w:i/>
                           <w:iCs/>
-                          <w:sz w:val="32"/>
-                          <w:szCs w:val="32"/>
+                          <w:sz w:val="31"/>
+                          <w:szCs w:val="31"/>
                           <w:shd w:val="clear" w:color="auto" w:fill="FFFFFF"/>
                         </w:rPr>
-                        <w:t>Fusarim</w:t>
+                        <w:t>Fusari</w:t>
+                      </w:r>
+                      <w:r>
+                        <w:rPr>
+                          <w:rFonts w:ascii="Arial" w:hAnsi="Arial" w:cs="Arial"/>
+                          <w:i/>
+                          <w:iCs/>
+                          <w:sz w:val="31"/>
+                          <w:szCs w:val="31"/>
+                          <w:shd w:val="clear" w:color="auto" w:fill="FFFFFF"/>
+                        </w:rPr>
+                        <w:t>u</w:t>
+                      </w:r>
+                      <w:r>
+                        <w:rPr>
+                          <w:rFonts w:ascii="Arial" w:hAnsi="Arial" w:cs="Arial"/>
+                          <w:i/>
+                          <w:iCs/>
+                          <w:sz w:val="31"/>
+                          <w:szCs w:val="31"/>
+                          <w:shd w:val="clear" w:color="auto" w:fill="FFFFFF"/>
+                        </w:rPr>
+                        <w:t>m</w:t>
                       </w:r>
                       <w:proofErr w:type="spellEnd"/>
                       <w:r>
@@ -766,8 +810,8 @@
                           <w:rFonts w:ascii="Arial" w:hAnsi="Arial" w:cs="Arial"/>
                           <w:i/>
                           <w:iCs/>
-                          <w:sz w:val="32"/>
-                          <w:szCs w:val="32"/>
+                          <w:sz w:val="31"/>
+                          <w:szCs w:val="31"/>
                           <w:shd w:val="clear" w:color="auto" w:fill="FFFFFF"/>
                         </w:rPr>
                         <w:t xml:space="preserve"> </w:t>
@@ -778,8 +822,8 @@
                           <w:rFonts w:ascii="Arial" w:hAnsi="Arial" w:cs="Arial"/>
                           <w:i/>
                           <w:iCs/>
-                          <w:sz w:val="32"/>
-                          <w:szCs w:val="32"/>
+                          <w:sz w:val="31"/>
+                          <w:szCs w:val="31"/>
                           <w:shd w:val="clear" w:color="auto" w:fill="FFFFFF"/>
                         </w:rPr>
                         <w:t>chlamydosporums</w:t>
@@ -792,8 +836,8 @@
                           <w:rFonts w:ascii="Arial" w:hAnsi="Arial" w:cs="Arial"/>
                           <w:i/>
                           <w:iCs/>
-                          <w:sz w:val="32"/>
-                          <w:szCs w:val="32"/>
+                          <w:sz w:val="31"/>
+                          <w:szCs w:val="31"/>
                           <w:shd w:val="clear" w:color="auto" w:fill="FFFFFF"/>
                         </w:rPr>
                       </w:pPr>
@@ -803,8 +847,8 @@
                           <w:rFonts w:ascii="Arial" w:hAnsi="Arial" w:cs="Arial"/>
                           <w:i/>
                           <w:iCs/>
-                          <w:sz w:val="32"/>
-                          <w:szCs w:val="32"/>
+                          <w:sz w:val="31"/>
+                          <w:szCs w:val="31"/>
                           <w:shd w:val="clear" w:color="auto" w:fill="FFFFFF"/>
                         </w:rPr>
                         <w:t>Penicillium</w:t>
@@ -815,8 +859,8 @@
                           <w:rFonts w:ascii="Arial" w:hAnsi="Arial" w:cs="Arial"/>
                           <w:i/>
                           <w:iCs/>
-                          <w:sz w:val="32"/>
-                          <w:szCs w:val="32"/>
+                          <w:sz w:val="31"/>
+                          <w:szCs w:val="31"/>
                           <w:shd w:val="clear" w:color="auto" w:fill="FFFFFF"/>
                         </w:rPr>
                         <w:t xml:space="preserve"> </w:t>
@@ -827,8 +871,8 @@
                           <w:rFonts w:ascii="Arial" w:hAnsi="Arial" w:cs="Arial"/>
                           <w:i/>
                           <w:iCs/>
-                          <w:sz w:val="32"/>
-                          <w:szCs w:val="32"/>
+                          <w:sz w:val="31"/>
+                          <w:szCs w:val="31"/>
                           <w:shd w:val="clear" w:color="auto" w:fill="FFFFFF"/>
                         </w:rPr>
                         <w:t>spp</w:t>

</xml_diff>